<commit_message>
Update .pcb, BOM file
</commit_message>
<xml_diff>
--- a/test/Template_Lambda_Shifter2_0_Inspection_Sheet_LS20-AP0000_JP.docx
+++ b/test/Template_Lambda_Shifter2_0_Inspection_Sheet_LS20-AP0000_JP.docx
@@ -1320,7 +1320,47 @@
                 <w:sz w:val="16"/>
                 <w:szCs w:val="16"/>
               </w:rPr>
-              <w:t>・0.9v以上を入力した際に、0.9v以下が出力されるか。</w:t>
+              <w:t>・0.9</w:t>
+            </w:r>
+            <w:r>
+              <w:rPr>
+                <w:rFonts w:ascii="Meiryo UI" w:eastAsia="Meiryo UI" w:hAnsi="Meiryo UI" w:cs="ＭＳ Ｐゴシック" w:hint="eastAsia"/>
+                <w:color w:val="000000"/>
+                <w:kern w:val="0"/>
+                <w:sz w:val="16"/>
+                <w:szCs w:val="16"/>
+              </w:rPr>
+              <w:t>5</w:t>
+            </w:r>
+            <w:r>
+              <w:rPr>
+                <w:rFonts w:ascii="Meiryo UI" w:eastAsia="Meiryo UI" w:hAnsi="Meiryo UI" w:cs="ＭＳ Ｐゴシック" w:hint="eastAsia"/>
+                <w:color w:val="000000"/>
+                <w:kern w:val="0"/>
+                <w:sz w:val="16"/>
+                <w:szCs w:val="16"/>
+              </w:rPr>
+              <w:t>v以上を入力した際に、0.9</w:t>
+            </w:r>
+            <w:r>
+              <w:rPr>
+                <w:rFonts w:ascii="Meiryo UI" w:eastAsia="Meiryo UI" w:hAnsi="Meiryo UI" w:cs="ＭＳ Ｐゴシック" w:hint="eastAsia"/>
+                <w:color w:val="000000"/>
+                <w:kern w:val="0"/>
+                <w:sz w:val="16"/>
+                <w:szCs w:val="16"/>
+              </w:rPr>
+              <w:t>5</w:t>
+            </w:r>
+            <w:r>
+              <w:rPr>
+                <w:rFonts w:ascii="Meiryo UI" w:eastAsia="Meiryo UI" w:hAnsi="Meiryo UI" w:cs="ＭＳ Ｐゴシック" w:hint="eastAsia"/>
+                <w:color w:val="000000"/>
+                <w:kern w:val="0"/>
+                <w:sz w:val="16"/>
+                <w:szCs w:val="16"/>
+              </w:rPr>
+              <w:t>v以下が出力されるか。</w:t>
             </w:r>
           </w:p>
           <w:p>
@@ -1330,22 +1370,62 @@
               <w:contextualSpacing/>
               <w:jc w:val="left"/>
               <w:rPr>
-                <w:rFonts w:ascii="Meiryo UI" w:eastAsia="Meiryo UI" w:hAnsi="Meiryo UI" w:cs="ＭＳ Ｐゴシック" w:hint="eastAsia"/>
-                <w:color w:val="000000"/>
-                <w:kern w:val="0"/>
-                <w:sz w:val="16"/>
-                <w:szCs w:val="16"/>
-              </w:rPr>
-            </w:pPr>
-            <w:r>
-              <w:rPr>
-                <w:rFonts w:ascii="Meiryo UI" w:eastAsia="Meiryo UI" w:hAnsi="Meiryo UI" w:cs="ＭＳ Ｐゴシック" w:hint="eastAsia"/>
-                <w:color w:val="000000"/>
-                <w:kern w:val="0"/>
-                <w:sz w:val="16"/>
-                <w:szCs w:val="16"/>
-              </w:rPr>
-              <w:t>・0.08v以下が入力された際に、0.08v以上が出力されるか</w:t>
+                <w:rFonts w:ascii="Meiryo UI" w:eastAsia="Meiryo UI" w:hAnsi="Meiryo UI" w:cs="ＭＳ Ｐゴシック"/>
+                <w:color w:val="000000"/>
+                <w:kern w:val="0"/>
+                <w:sz w:val="16"/>
+                <w:szCs w:val="16"/>
+              </w:rPr>
+            </w:pPr>
+            <w:r>
+              <w:rPr>
+                <w:rFonts w:ascii="Meiryo UI" w:eastAsia="Meiryo UI" w:hAnsi="Meiryo UI" w:cs="ＭＳ Ｐゴシック" w:hint="eastAsia"/>
+                <w:color w:val="000000"/>
+                <w:kern w:val="0"/>
+                <w:sz w:val="16"/>
+                <w:szCs w:val="16"/>
+              </w:rPr>
+              <w:t>・0.</w:t>
+            </w:r>
+            <w:r>
+              <w:rPr>
+                <w:rFonts w:ascii="Meiryo UI" w:eastAsia="Meiryo UI" w:hAnsi="Meiryo UI" w:cs="ＭＳ Ｐゴシック" w:hint="eastAsia"/>
+                <w:color w:val="000000"/>
+                <w:kern w:val="0"/>
+                <w:sz w:val="16"/>
+                <w:szCs w:val="16"/>
+              </w:rPr>
+              <w:t>10</w:t>
+            </w:r>
+            <w:r>
+              <w:rPr>
+                <w:rFonts w:ascii="Meiryo UI" w:eastAsia="Meiryo UI" w:hAnsi="Meiryo UI" w:cs="ＭＳ Ｐゴシック" w:hint="eastAsia"/>
+                <w:color w:val="000000"/>
+                <w:kern w:val="0"/>
+                <w:sz w:val="16"/>
+                <w:szCs w:val="16"/>
+              </w:rPr>
+              <w:t>v以下が入力された際に、0.</w:t>
+            </w:r>
+            <w:r>
+              <w:rPr>
+                <w:rFonts w:ascii="Meiryo UI" w:eastAsia="Meiryo UI" w:hAnsi="Meiryo UI" w:cs="ＭＳ Ｐゴシック" w:hint="eastAsia"/>
+                <w:color w:val="000000"/>
+                <w:kern w:val="0"/>
+                <w:sz w:val="16"/>
+                <w:szCs w:val="16"/>
+              </w:rPr>
+              <w:t>10</w:t>
+            </w:r>
+            <w:r>
+              <w:rPr>
+                <w:rFonts w:ascii="Meiryo UI" w:eastAsia="Meiryo UI" w:hAnsi="Meiryo UI" w:cs="ＭＳ Ｐゴシック" w:hint="eastAsia"/>
+                <w:color w:val="000000"/>
+                <w:kern w:val="0"/>
+                <w:sz w:val="16"/>
+                <w:szCs w:val="16"/>
+              </w:rPr>
+              <w:t>v以上が出力されるか</w:t>
             </w:r>
           </w:p>
         </w:tc>
@@ -1839,7 +1919,7 @@
                 <w:sz w:val="16"/>
                 <w:szCs w:val="16"/>
               </w:rPr>
-              <w:t>・0.9v以上を入力した際に、0.9v以下が出力されるか。</w:t>
+              <w:t>・0.95v以上を入力した際に、0.95v以下が出力されるか。</w:t>
             </w:r>
           </w:p>
           <w:p>
@@ -1849,22 +1929,22 @@
               <w:contextualSpacing/>
               <w:jc w:val="left"/>
               <w:rPr>
-                <w:rFonts w:ascii="Meiryo UI" w:eastAsia="Meiryo UI" w:hAnsi="Meiryo UI" w:cs="ＭＳ Ｐゴシック" w:hint="eastAsia"/>
-                <w:color w:val="000000"/>
-                <w:kern w:val="0"/>
-                <w:sz w:val="16"/>
-                <w:szCs w:val="16"/>
-              </w:rPr>
-            </w:pPr>
-            <w:r>
-              <w:rPr>
-                <w:rFonts w:ascii="Meiryo UI" w:eastAsia="Meiryo UI" w:hAnsi="Meiryo UI" w:cs="ＭＳ Ｐゴシック" w:hint="eastAsia"/>
-                <w:color w:val="000000"/>
-                <w:kern w:val="0"/>
-                <w:sz w:val="16"/>
-                <w:szCs w:val="16"/>
-              </w:rPr>
-              <w:t>・0.08v以下が入力された際に、0.08v以上が出力されるか</w:t>
+                <w:rFonts w:ascii="Meiryo UI" w:eastAsia="Meiryo UI" w:hAnsi="Meiryo UI" w:cs="ＭＳ Ｐゴシック"/>
+                <w:color w:val="000000"/>
+                <w:kern w:val="0"/>
+                <w:sz w:val="16"/>
+                <w:szCs w:val="16"/>
+              </w:rPr>
+            </w:pPr>
+            <w:r>
+              <w:rPr>
+                <w:rFonts w:ascii="Meiryo UI" w:eastAsia="Meiryo UI" w:hAnsi="Meiryo UI" w:cs="ＭＳ Ｐゴシック" w:hint="eastAsia"/>
+                <w:color w:val="000000"/>
+                <w:kern w:val="0"/>
+                <w:sz w:val="16"/>
+                <w:szCs w:val="16"/>
+              </w:rPr>
+              <w:t>・0.10v以下が入力された際に、0.10v以上が出力されるか</w:t>
             </w:r>
           </w:p>
         </w:tc>
@@ -4447,18 +4527,18 @@
 </file>
 
 <file path=customXml/item2.xml><?xml version="1.0" encoding="utf-8"?>
-<p:properties xmlns:p="http://schemas.microsoft.com/office/2006/metadata/properties" xmlns:xsi="http://www.w3.org/2001/XMLSchema-instance" xmlns:pc="http://schemas.microsoft.com/office/infopath/2007/PartnerControls">
-  <documentManagement/>
-</p:properties>
-</file>
-
-<file path=customXml/item3.xml><?xml version="1.0" encoding="utf-8"?>
 <?mso-contentType ?>
 <FormTemplates xmlns="http://schemas.microsoft.com/sharepoint/v3/contenttype/forms">
   <Display>DocumentLibraryForm</Display>
   <Edit>DocumentLibraryForm</Edit>
   <New>DocumentLibraryForm</New>
 </FormTemplates>
+</file>
+
+<file path=customXml/item3.xml><?xml version="1.0" encoding="utf-8"?>
+<p:properties xmlns:p="http://schemas.microsoft.com/office/2006/metadata/properties" xmlns:xsi="http://www.w3.org/2001/XMLSchema-instance" xmlns:pc="http://schemas.microsoft.com/office/infopath/2007/PartnerControls">
+  <documentManagement/>
+</p:properties>
 </file>
 
 <file path=customXml/itemProps1.xml><?xml version="1.0" encoding="utf-8"?>
@@ -4481,18 +4561,18 @@
 </file>
 
 <file path=customXml/itemProps2.xml><?xml version="1.0" encoding="utf-8"?>
+<ds:datastoreItem xmlns:ds="http://schemas.openxmlformats.org/officeDocument/2006/customXml" ds:itemID="{E2F665C5-208C-4D65-89E1-D904A63F4B51}">
+  <ds:schemaRefs>
+    <ds:schemaRef ds:uri="http://schemas.microsoft.com/sharepoint/v3/contenttype/forms"/>
+  </ds:schemaRefs>
+</ds:datastoreItem>
+</file>
+
+<file path=customXml/itemProps3.xml><?xml version="1.0" encoding="utf-8"?>
 <ds:datastoreItem xmlns:ds="http://schemas.openxmlformats.org/officeDocument/2006/customXml" ds:itemID="{EAB6199C-9738-4873-B448-043183CDA3C2}">
   <ds:schemaRefs>
     <ds:schemaRef ds:uri="http://schemas.microsoft.com/office/2006/metadata/properties"/>
     <ds:schemaRef ds:uri="http://schemas.microsoft.com/office/infopath/2007/PartnerControls"/>
   </ds:schemaRefs>
 </ds:datastoreItem>
-</file>
-
-<file path=customXml/itemProps3.xml><?xml version="1.0" encoding="utf-8"?>
-<ds:datastoreItem xmlns:ds="http://schemas.openxmlformats.org/officeDocument/2006/customXml" ds:itemID="{E2F665C5-208C-4D65-89E1-D904A63F4B51}">
-  <ds:schemaRefs>
-    <ds:schemaRef ds:uri="http://schemas.microsoft.com/sharepoint/v3/contenttype/forms"/>
-  </ds:schemaRefs>
-</ds:datastoreItem>
 </file>
</xml_diff>